<commit_message>
finished all flows leaving animal system
</commit_message>
<xml_diff>
--- a/data/understand-master-excel-document.docx
+++ b/data/understand-master-excel-document.docx
@@ -62,7 +62,21 @@
         <w:rPr>
           <w:lang w:val="en-GB"/>
         </w:rPr>
-        <w:t>“biogas input”; calculated based on the total amount of fresh matter substrate, the percentage of animal manure (got numbers of LWK) and the N-content</w:t>
+        <w:t>“</w:t>
+      </w:r>
+      <w:proofErr w:type="gramStart"/>
+      <w:r>
+        <w:rPr>
+          <w:lang w:val="en-GB"/>
+        </w:rPr>
+        <w:t>biogas</w:t>
+      </w:r>
+      <w:proofErr w:type="gramEnd"/>
+      <w:r>
+        <w:rPr>
+          <w:lang w:val="en-GB"/>
+        </w:rPr>
+        <w:t xml:space="preserve"> input”; calculated based on the total amount of fresh matter substrate, the percentage of animal manure (got numbers of LWK) and the N-content</w:t>
       </w:r>
     </w:p>
     <w:p>
@@ -91,20 +105,84 @@
         <w:rPr>
           <w:lang w:val="en-GB"/>
         </w:rPr>
-        <w:t>It is a bit unclear how this number was derived. Neither in “animal_manure_prod” nor in “manure_to_crops” the number is really calculated; just taken from Nährstoffreport</w:t>
-      </w:r>
-    </w:p>
-    <w:p>
-      <w:pPr>
-        <w:rPr>
-          <w:lang w:val="en-GB"/>
-        </w:rPr>
-      </w:pPr>
-      <w:r>
-        <w:rPr>
-          <w:lang w:val="en-GB"/>
-        </w:rPr>
-        <w:t>In Nährstoffreport they also have the methodology to calculate these numbers for yourself, so maybe it is better to do the calculations instead of bactracing the elements (like to get the housing losses etc)</w:t>
+        <w:t>It is a bit unclear how this number was derived. Neither in “</w:t>
+      </w:r>
+      <w:proofErr w:type="spellStart"/>
+      <w:r>
+        <w:rPr>
+          <w:lang w:val="en-GB"/>
+        </w:rPr>
+        <w:t>animal_manure_prod</w:t>
+      </w:r>
+      <w:proofErr w:type="spellEnd"/>
+      <w:r>
+        <w:rPr>
+          <w:lang w:val="en-GB"/>
+        </w:rPr>
+        <w:t>” nor in “</w:t>
+      </w:r>
+      <w:proofErr w:type="spellStart"/>
+      <w:r>
+        <w:rPr>
+          <w:lang w:val="en-GB"/>
+        </w:rPr>
+        <w:t>manure_to_crops</w:t>
+      </w:r>
+      <w:proofErr w:type="spellEnd"/>
+      <w:r>
+        <w:rPr>
+          <w:lang w:val="en-GB"/>
+        </w:rPr>
+        <w:t xml:space="preserve">” the number is really calculated; just taken from </w:t>
+      </w:r>
+      <w:proofErr w:type="spellStart"/>
+      <w:r>
+        <w:rPr>
+          <w:lang w:val="en-GB"/>
+        </w:rPr>
+        <w:t>Nährstoffreport</w:t>
+      </w:r>
+      <w:proofErr w:type="spellEnd"/>
+    </w:p>
+    <w:p>
+      <w:pPr>
+        <w:rPr>
+          <w:lang w:val="en-GB"/>
+        </w:rPr>
+      </w:pPr>
+      <w:r>
+        <w:rPr>
+          <w:lang w:val="en-GB"/>
+        </w:rPr>
+        <w:t xml:space="preserve">In </w:t>
+      </w:r>
+      <w:proofErr w:type="spellStart"/>
+      <w:r>
+        <w:rPr>
+          <w:lang w:val="en-GB"/>
+        </w:rPr>
+        <w:t>Nährstoffreport</w:t>
+      </w:r>
+      <w:proofErr w:type="spellEnd"/>
+      <w:r>
+        <w:rPr>
+          <w:lang w:val="en-GB"/>
+        </w:rPr>
+        <w:t xml:space="preserve"> they also have the methodology to calculate these numbers for yourself, so maybe it is better to do the calculations instead of </w:t>
+      </w:r>
+      <w:proofErr w:type="spellStart"/>
+      <w:r>
+        <w:rPr>
+          <w:lang w:val="en-GB"/>
+        </w:rPr>
+        <w:t>bactracing</w:t>
+      </w:r>
+      <w:proofErr w:type="spellEnd"/>
+      <w:r>
+        <w:rPr>
+          <w:lang w:val="en-GB"/>
+        </w:rPr>
+        <w:t xml:space="preserve"> the elements (like to get the housing losses etc)</w:t>
       </w:r>
     </w:p>
     <w:p>
@@ -133,7 +211,21 @@
         <w:rPr>
           <w:lang w:val="en-GB"/>
         </w:rPr>
-        <w:t>Difference of total manure and summed manure of animals (taken from Nährstoffreport, which apparently accounted already for housing losses)</w:t>
+        <w:t xml:space="preserve">Difference of total manure and summed manure of animals (taken from </w:t>
+      </w:r>
+      <w:proofErr w:type="spellStart"/>
+      <w:r>
+        <w:rPr>
+          <w:lang w:val="en-GB"/>
+        </w:rPr>
+        <w:t>Nährstoffreport</w:t>
+      </w:r>
+      <w:proofErr w:type="spellEnd"/>
+      <w:r>
+        <w:rPr>
+          <w:lang w:val="en-GB"/>
+        </w:rPr>
+        <w:t>, which apparently accounted already for housing losses)</w:t>
       </w:r>
     </w:p>
     <w:p>
@@ -162,20 +254,48 @@
         <w:rPr>
           <w:lang w:val="en-GB"/>
         </w:rPr>
-        <w:t>“export-import org fert”; you can find the number there but no real calculation</w:t>
-      </w:r>
-    </w:p>
-    <w:p>
-      <w:pPr>
-        <w:rPr>
-          <w:lang w:val="en-GB"/>
-        </w:rPr>
-      </w:pPr>
-      <w:r>
-        <w:rPr>
-          <w:lang w:val="en-GB"/>
-        </w:rPr>
-        <w:t>“manure to crops”; same number listed, still no calculation</w:t>
+        <w:t xml:space="preserve">“export-import org </w:t>
+      </w:r>
+      <w:proofErr w:type="spellStart"/>
+      <w:r>
+        <w:rPr>
+          <w:lang w:val="en-GB"/>
+        </w:rPr>
+        <w:t>fert</w:t>
+      </w:r>
+      <w:proofErr w:type="spellEnd"/>
+      <w:r>
+        <w:rPr>
+          <w:lang w:val="en-GB"/>
+        </w:rPr>
+        <w:t>”; you can find the number there but no real calculation</w:t>
+      </w:r>
+    </w:p>
+    <w:p>
+      <w:pPr>
+        <w:rPr>
+          <w:lang w:val="en-GB"/>
+        </w:rPr>
+      </w:pPr>
+      <w:r>
+        <w:rPr>
+          <w:lang w:val="en-GB"/>
+        </w:rPr>
+        <w:t>“</w:t>
+      </w:r>
+      <w:proofErr w:type="gramStart"/>
+      <w:r>
+        <w:rPr>
+          <w:lang w:val="en-GB"/>
+        </w:rPr>
+        <w:t>manure</w:t>
+      </w:r>
+      <w:proofErr w:type="gramEnd"/>
+      <w:r>
+        <w:rPr>
+          <w:lang w:val="en-GB"/>
+        </w:rPr>
+        <w:t xml:space="preserve"> to crops”; same number listed, still no calculation</w:t>
       </w:r>
     </w:p>
     <w:p>
@@ -204,7 +324,21 @@
         <w:rPr>
           <w:lang w:val="en-GB"/>
         </w:rPr>
-        <w:t>“animal production output”; number of slaughtered animals * life weight * N content</w:t>
+        <w:t>“</w:t>
+      </w:r>
+      <w:proofErr w:type="gramStart"/>
+      <w:r>
+        <w:rPr>
+          <w:lang w:val="en-GB"/>
+        </w:rPr>
+        <w:t>animal</w:t>
+      </w:r>
+      <w:proofErr w:type="gramEnd"/>
+      <w:r>
+        <w:rPr>
+          <w:lang w:val="en-GB"/>
+        </w:rPr>
+        <w:t xml:space="preserve"> production output”; number of slaughtered animals * life weight * N content</w:t>
       </w:r>
     </w:p>
     <w:p>
@@ -233,7 +367,29 @@
         <w:rPr>
           <w:lang w:val="en-GB"/>
         </w:rPr>
-        <w:t>“self sufficiency consumption”; eggs and dairy produced</w:t>
+        <w:t>“</w:t>
+      </w:r>
+      <w:proofErr w:type="spellStart"/>
+      <w:proofErr w:type="gramStart"/>
+      <w:r>
+        <w:rPr>
+          <w:lang w:val="en-GB"/>
+        </w:rPr>
+        <w:t>self</w:t>
+      </w:r>
+      <w:proofErr w:type="gramEnd"/>
+      <w:r>
+        <w:rPr>
+          <w:lang w:val="en-GB"/>
+        </w:rPr>
+        <w:t xml:space="preserve"> sufficiency</w:t>
+      </w:r>
+      <w:proofErr w:type="spellEnd"/>
+      <w:r>
+        <w:rPr>
+          <w:lang w:val="en-GB"/>
+        </w:rPr>
+        <w:t xml:space="preserve"> consumption”; eggs and dairy produced</w:t>
       </w:r>
     </w:p>
     <w:p>
@@ -258,7 +414,35 @@
         <w:rPr>
           <w:lang w:val="en-GB"/>
         </w:rPr>
-        <w:t>; but the numbers don’t add up. Either the number of chickens in Kleve is too low or the number of average eggs laid by chicken is too low. Right now the calculations is based on chicken share / egg share being proportional to each other; but number of chicken times the number of eggs laid per chicken lead to a drastically different result!!! Shouldn’t it be easier to use number of chickens and then multiply it with egg-laying rate?</w:t>
+        <w:t xml:space="preserve">; but the numbers </w:t>
+      </w:r>
+      <w:proofErr w:type="gramStart"/>
+      <w:r>
+        <w:rPr>
+          <w:lang w:val="en-GB"/>
+        </w:rPr>
+        <w:t>don’t</w:t>
+      </w:r>
+      <w:proofErr w:type="gramEnd"/>
+      <w:r>
+        <w:rPr>
+          <w:lang w:val="en-GB"/>
+        </w:rPr>
+        <w:t xml:space="preserve"> add up. Either the number of chickens in Kleve is too low or the number of average eggs laid by chicken is too low. Right </w:t>
+      </w:r>
+      <w:proofErr w:type="gramStart"/>
+      <w:r>
+        <w:rPr>
+          <w:lang w:val="en-GB"/>
+        </w:rPr>
+        <w:t>now</w:t>
+      </w:r>
+      <w:proofErr w:type="gramEnd"/>
+      <w:r>
+        <w:rPr>
+          <w:lang w:val="en-GB"/>
+        </w:rPr>
+        <w:t xml:space="preserve"> the calculations is based on chicken share / egg share being proportional to each other; but number of chicken times the number of eggs laid per chicken lead to a drastically different result!!! Shouldn’t it be easier to use number of chickens and then multiply it with egg-laying rate?</w:t>
       </w:r>
     </w:p>
     <w:p>
@@ -283,7 +467,21 @@
         <w:rPr>
           <w:lang w:val="en-GB"/>
         </w:rPr>
-        <w:t>Milchkühe in  Kleve)</w:t>
+        <w:t xml:space="preserve">Milchkühe </w:t>
+      </w:r>
+      <w:proofErr w:type="gramStart"/>
+      <w:r>
+        <w:rPr>
+          <w:lang w:val="en-GB"/>
+        </w:rPr>
+        <w:t>in  Kleve</w:t>
+      </w:r>
+      <w:proofErr w:type="gramEnd"/>
+      <w:r>
+        <w:rPr>
+          <w:lang w:val="en-GB"/>
+        </w:rPr>
+        <w:t>)</w:t>
       </w:r>
     </w:p>
     <w:p>
@@ -340,6 +538,7 @@
       <w:r>
         <w:rPr>
           <w:b/>
+          <w:highlight w:val="green"/>
           <w:lang w:val="en-GB"/>
         </w:rPr>
         <w:t>Straw</w:t>
@@ -355,20 +554,34 @@
         <w:rPr>
           <w:lang w:val="en-GB"/>
         </w:rPr>
-        <w:t>“crop production output”; considers winter and summer wheat, rye, winter and summer barley, oat and triticale; 33% of produced straw is used for animal production (and the rest remains on the field); approximate share of straw to total yield and multiply with N content</w:t>
-      </w:r>
-    </w:p>
-    <w:p>
-      <w:pPr>
-        <w:rPr>
-          <w:b/>
-          <w:lang w:val="en-GB"/>
-        </w:rPr>
-      </w:pPr>
-      <w:r>
-        <w:rPr>
-          <w:b/>
-          <w:highlight w:val="yellow"/>
+        <w:t>“</w:t>
+      </w:r>
+      <w:proofErr w:type="gramStart"/>
+      <w:r>
+        <w:rPr>
+          <w:lang w:val="en-GB"/>
+        </w:rPr>
+        <w:t>crop</w:t>
+      </w:r>
+      <w:proofErr w:type="gramEnd"/>
+      <w:r>
+        <w:rPr>
+          <w:lang w:val="en-GB"/>
+        </w:rPr>
+        <w:t xml:space="preserve"> production output”; considers winter and summer wheat, rye, winter and summer barley, oat and triticale; 33% of produced straw is used for animal production (and the rest remains on the field); approximate share of straw to total yield and multiply with N content</w:t>
+      </w:r>
+    </w:p>
+    <w:p>
+      <w:pPr>
+        <w:rPr>
+          <w:b/>
+          <w:lang w:val="en-GB"/>
+        </w:rPr>
+      </w:pPr>
+      <w:r>
+        <w:rPr>
+          <w:b/>
+          <w:highlight w:val="green"/>
           <w:lang w:val="en-GB"/>
         </w:rPr>
         <w:t>Feed crops</w:t>
@@ -403,6 +616,7 @@
       <w:r>
         <w:rPr>
           <w:b/>
+          <w:highlight w:val="green"/>
           <w:lang w:val="en-GB"/>
         </w:rPr>
         <w:t>Grass-based feed</w:t>
@@ -431,7 +645,7 @@
       <w:r>
         <w:rPr>
           <w:b/>
-          <w:highlight w:val="yellow"/>
+          <w:highlight w:val="green"/>
           <w:lang w:val="en-GB"/>
         </w:rPr>
         <w:t>Feed from processed crops</w:t>
@@ -477,7 +691,35 @@
         <w:rPr>
           <w:lang w:val="en-GB"/>
         </w:rPr>
-        <w:t>“import feed”; approximated based on the animal products (milk, egg, meat, manure, housing and storage losses) and the amount of locally produced feed (grass, feed crops, byproducts from crop processing, straw)</w:t>
+        <w:t>“</w:t>
+      </w:r>
+      <w:proofErr w:type="gramStart"/>
+      <w:r>
+        <w:rPr>
+          <w:lang w:val="en-GB"/>
+        </w:rPr>
+        <w:t>import</w:t>
+      </w:r>
+      <w:proofErr w:type="gramEnd"/>
+      <w:r>
+        <w:rPr>
+          <w:lang w:val="en-GB"/>
+        </w:rPr>
+        <w:t xml:space="preserve"> feed”; approximated based on the animal products (milk, egg, meat, manure, housing and storage losses) and the amount of locally produced feed (grass, feed crops, </w:t>
+      </w:r>
+      <w:proofErr w:type="spellStart"/>
+      <w:r>
+        <w:rPr>
+          <w:lang w:val="en-GB"/>
+        </w:rPr>
+        <w:t>byproducts</w:t>
+      </w:r>
+      <w:proofErr w:type="spellEnd"/>
+      <w:r>
+        <w:rPr>
+          <w:lang w:val="en-GB"/>
+        </w:rPr>
+        <w:t xml:space="preserve"> from crop processing, straw)</w:t>
       </w:r>
     </w:p>
     <w:p>
@@ -554,33 +796,103 @@
         <w:rPr>
           <w:lang w:val="en-GB"/>
         </w:rPr>
-        <w:t>roduced animal products are consumed and only after that products are imported</w:t>
-      </w:r>
-    </w:p>
-    <w:p>
-      <w:pPr>
-        <w:rPr>
-          <w:lang w:val="en-GB"/>
-        </w:rPr>
-      </w:pPr>
-      <w:r>
-        <w:rPr>
-          <w:lang w:val="en-GB"/>
-        </w:rPr>
-        <w:t>Mainly driven by “households input”. There they calculate the average consumption of households based on numbers of the Statistisches Bundesamt. Then multiply it with the N content and the residents in Kleve</w:t>
-      </w:r>
-    </w:p>
-    <w:p>
-      <w:pPr>
-        <w:rPr>
-          <w:lang w:val="en-GB"/>
-        </w:rPr>
-      </w:pPr>
-      <w:r>
-        <w:rPr>
-          <w:lang w:val="en-GB"/>
-        </w:rPr>
-        <w:t xml:space="preserve">Numbers of animal products in “households input” roughly add to the flow </w:t>
+        <w:t xml:space="preserve">roduced animal products are consumed and only after </w:t>
+      </w:r>
+      <w:proofErr w:type="gramStart"/>
+      <w:r>
+        <w:rPr>
+          <w:lang w:val="en-GB"/>
+        </w:rPr>
+        <w:t>that products</w:t>
+      </w:r>
+      <w:proofErr w:type="gramEnd"/>
+      <w:r>
+        <w:rPr>
+          <w:lang w:val="en-GB"/>
+        </w:rPr>
+        <w:t xml:space="preserve"> are imported</w:t>
+      </w:r>
+    </w:p>
+    <w:p>
+      <w:pPr>
+        <w:rPr>
+          <w:lang w:val="en-GB"/>
+        </w:rPr>
+      </w:pPr>
+      <w:r>
+        <w:rPr>
+          <w:lang w:val="en-GB"/>
+        </w:rPr>
+        <w:t>Mainly driven by “</w:t>
+      </w:r>
+      <w:proofErr w:type="gramStart"/>
+      <w:r>
+        <w:rPr>
+          <w:lang w:val="en-GB"/>
+        </w:rPr>
+        <w:t>households</w:t>
+      </w:r>
+      <w:proofErr w:type="gramEnd"/>
+      <w:r>
+        <w:rPr>
+          <w:lang w:val="en-GB"/>
+        </w:rPr>
+        <w:t xml:space="preserve"> input”. There they calculate the average consumption of households based on numbers of the </w:t>
+      </w:r>
+      <w:proofErr w:type="spellStart"/>
+      <w:r>
+        <w:rPr>
+          <w:lang w:val="en-GB"/>
+        </w:rPr>
+        <w:t>Statistisches</w:t>
+      </w:r>
+      <w:proofErr w:type="spellEnd"/>
+      <w:r>
+        <w:rPr>
+          <w:lang w:val="en-GB"/>
+        </w:rPr>
+        <w:t xml:space="preserve"> </w:t>
+      </w:r>
+      <w:proofErr w:type="spellStart"/>
+      <w:r>
+        <w:rPr>
+          <w:lang w:val="en-GB"/>
+        </w:rPr>
+        <w:t>Bundesamt</w:t>
+      </w:r>
+      <w:proofErr w:type="spellEnd"/>
+      <w:r>
+        <w:rPr>
+          <w:lang w:val="en-GB"/>
+        </w:rPr>
+        <w:t>. Then multiply it with the N content and the residents in Kleve</w:t>
+      </w:r>
+    </w:p>
+    <w:p>
+      <w:pPr>
+        <w:rPr>
+          <w:lang w:val="en-GB"/>
+        </w:rPr>
+      </w:pPr>
+      <w:r>
+        <w:rPr>
+          <w:lang w:val="en-GB"/>
+        </w:rPr>
+        <w:t>Numbers of animal products in “</w:t>
+      </w:r>
+      <w:proofErr w:type="gramStart"/>
+      <w:r>
+        <w:rPr>
+          <w:lang w:val="en-GB"/>
+        </w:rPr>
+        <w:t>households</w:t>
+      </w:r>
+      <w:proofErr w:type="gramEnd"/>
+      <w:r>
+        <w:rPr>
+          <w:lang w:val="en-GB"/>
+        </w:rPr>
+        <w:t xml:space="preserve"> input” roughly add to the flow </w:t>
       </w:r>
     </w:p>
     <w:p>
@@ -632,12 +944,21 @@
           <w:lang w:val="en-GB"/>
         </w:rPr>
       </w:pPr>
-      <w:r>
-        <w:rPr>
-          <w:b/>
-          <w:lang w:val="en-GB"/>
-        </w:rPr>
-        <w:t xml:space="preserve">Waste water direct charge / remains in the canalisation (waste </w:t>
+      <w:proofErr w:type="gramStart"/>
+      <w:r>
+        <w:rPr>
+          <w:b/>
+          <w:lang w:val="en-GB"/>
+        </w:rPr>
+        <w:t>Waste water</w:t>
+      </w:r>
+      <w:proofErr w:type="gramEnd"/>
+      <w:r>
+        <w:rPr>
+          <w:b/>
+          <w:lang w:val="en-GB"/>
+        </w:rPr>
+        <w:t xml:space="preserve"> direct charge / remains in the canalisation (waste </w:t>
       </w:r>
       <w:r>
         <w:rPr>
@@ -664,13 +985,41 @@
         <w:rPr>
           <w:lang w:val="en-GB"/>
         </w:rPr>
-        <w:t>“wastewater not processed”</w:t>
-      </w:r>
-      <w:r>
-        <w:rPr>
-          <w:lang w:val="en-GB"/>
-        </w:rPr>
-        <w:t>, took numbers of wastewater remaining in canals and direct discharge to ground and surface water from destatis and nutrient content of wastewater tested from 4 stations in 2016</w:t>
+        <w:t>“</w:t>
+      </w:r>
+      <w:proofErr w:type="gramStart"/>
+      <w:r>
+        <w:rPr>
+          <w:lang w:val="en-GB"/>
+        </w:rPr>
+        <w:t>wastewater</w:t>
+      </w:r>
+      <w:proofErr w:type="gramEnd"/>
+      <w:r>
+        <w:rPr>
+          <w:lang w:val="en-GB"/>
+        </w:rPr>
+        <w:t xml:space="preserve"> not processed”</w:t>
+      </w:r>
+      <w:r>
+        <w:rPr>
+          <w:lang w:val="en-GB"/>
+        </w:rPr>
+        <w:t xml:space="preserve">, took numbers of wastewater remaining in canals and direct discharge to ground and surface water from </w:t>
+      </w:r>
+      <w:proofErr w:type="spellStart"/>
+      <w:r>
+        <w:rPr>
+          <w:lang w:val="en-GB"/>
+        </w:rPr>
+        <w:t>destatis</w:t>
+      </w:r>
+      <w:proofErr w:type="spellEnd"/>
+      <w:r>
+        <w:rPr>
+          <w:lang w:val="en-GB"/>
+        </w:rPr>
+        <w:t xml:space="preserve"> and nutrient content of wastewater tested from 4 stations in 2016</w:t>
       </w:r>
     </w:p>
     <w:p>
@@ -698,7 +1047,21 @@
         <w:rPr>
           <w:lang w:val="en-GB"/>
         </w:rPr>
-        <w:t>under “sewage output”, mass data taken from regionalstatistik and multiplied with N content</w:t>
+        <w:t xml:space="preserve">under “sewage output”, mass data taken from </w:t>
+      </w:r>
+      <w:proofErr w:type="spellStart"/>
+      <w:r>
+        <w:rPr>
+          <w:lang w:val="en-GB"/>
+        </w:rPr>
+        <w:t>regionalstatistik</w:t>
+      </w:r>
+      <w:proofErr w:type="spellEnd"/>
+      <w:r>
+        <w:rPr>
+          <w:lang w:val="en-GB"/>
+        </w:rPr>
+        <w:t xml:space="preserve"> and multiplied with N content</w:t>
       </w:r>
     </w:p>
     <w:p>
@@ -726,7 +1089,21 @@
         <w:rPr>
           <w:lang w:val="en-GB"/>
         </w:rPr>
-        <w:t>under “sewage output”, mass data taken from regionalstatistik and multiplied with N content</w:t>
+        <w:t xml:space="preserve">under “sewage output”, mass data taken from </w:t>
+      </w:r>
+      <w:proofErr w:type="spellStart"/>
+      <w:r>
+        <w:rPr>
+          <w:lang w:val="en-GB"/>
+        </w:rPr>
+        <w:t>regionalstatistik</w:t>
+      </w:r>
+      <w:proofErr w:type="spellEnd"/>
+      <w:r>
+        <w:rPr>
+          <w:lang w:val="en-GB"/>
+        </w:rPr>
+        <w:t xml:space="preserve"> and multiplied with N content</w:t>
       </w:r>
     </w:p>
     <w:p>
@@ -782,7 +1159,35 @@
         <w:rPr>
           <w:lang w:val="en-GB"/>
         </w:rPr>
-        <w:t>“Schönmackers out”; data of Schönmackers of compost leaving Kleve * DM content * N content</w:t>
+        <w:t>“</w:t>
+      </w:r>
+      <w:proofErr w:type="spellStart"/>
+      <w:r>
+        <w:rPr>
+          <w:lang w:val="en-GB"/>
+        </w:rPr>
+        <w:t>Schönmackers</w:t>
+      </w:r>
+      <w:proofErr w:type="spellEnd"/>
+      <w:r>
+        <w:rPr>
+          <w:lang w:val="en-GB"/>
+        </w:rPr>
+        <w:t xml:space="preserve"> out”; data of </w:t>
+      </w:r>
+      <w:proofErr w:type="spellStart"/>
+      <w:r>
+        <w:rPr>
+          <w:lang w:val="en-GB"/>
+        </w:rPr>
+        <w:t>Schönmackers</w:t>
+      </w:r>
+      <w:proofErr w:type="spellEnd"/>
+      <w:r>
+        <w:rPr>
+          <w:lang w:val="en-GB"/>
+        </w:rPr>
+        <w:t xml:space="preserve"> of compost leaving Kleve * DM content * N content</w:t>
       </w:r>
     </w:p>
     <w:p>
@@ -868,20 +1273,48 @@
         <w:rPr>
           <w:lang w:val="en-GB"/>
         </w:rPr>
-        <w:t>“animal production output”; calculates the total amount of locally produced meat</w:t>
-      </w:r>
-    </w:p>
-    <w:p>
-      <w:pPr>
-        <w:rPr>
-          <w:lang w:val="en-GB"/>
-        </w:rPr>
-      </w:pPr>
-      <w:r>
-        <w:rPr>
-          <w:lang w:val="en-GB"/>
-        </w:rPr>
-        <w:t>‘households input”; calculates the total amount of meat consumed</w:t>
+        <w:t>“</w:t>
+      </w:r>
+      <w:proofErr w:type="gramStart"/>
+      <w:r>
+        <w:rPr>
+          <w:lang w:val="en-GB"/>
+        </w:rPr>
+        <w:t>animal</w:t>
+      </w:r>
+      <w:proofErr w:type="gramEnd"/>
+      <w:r>
+        <w:rPr>
+          <w:lang w:val="en-GB"/>
+        </w:rPr>
+        <w:t xml:space="preserve"> production output”; calculates the total amount of locally produced meat</w:t>
+      </w:r>
+    </w:p>
+    <w:p>
+      <w:pPr>
+        <w:rPr>
+          <w:lang w:val="en-GB"/>
+        </w:rPr>
+      </w:pPr>
+      <w:r>
+        <w:rPr>
+          <w:lang w:val="en-GB"/>
+        </w:rPr>
+        <w:t>‘</w:t>
+      </w:r>
+      <w:proofErr w:type="gramStart"/>
+      <w:r>
+        <w:rPr>
+          <w:lang w:val="en-GB"/>
+        </w:rPr>
+        <w:t>households</w:t>
+      </w:r>
+      <w:proofErr w:type="gramEnd"/>
+      <w:r>
+        <w:rPr>
+          <w:lang w:val="en-GB"/>
+        </w:rPr>
+        <w:t xml:space="preserve"> input”; calculates the total amount of meat consumed</w:t>
       </w:r>
     </w:p>
     <w:p>
@@ -922,7 +1355,29 @@
         <w:rPr>
           <w:lang w:val="en-GB"/>
         </w:rPr>
-        <w:t>“self sufficiency consumption”; kg N available – kg N produced – kg N in biogas = export of vegetal products</w:t>
+        <w:t>“</w:t>
+      </w:r>
+      <w:proofErr w:type="spellStart"/>
+      <w:proofErr w:type="gramStart"/>
+      <w:r>
+        <w:rPr>
+          <w:lang w:val="en-GB"/>
+        </w:rPr>
+        <w:t>self</w:t>
+      </w:r>
+      <w:proofErr w:type="gramEnd"/>
+      <w:r>
+        <w:rPr>
+          <w:lang w:val="en-GB"/>
+        </w:rPr>
+        <w:t xml:space="preserve"> sufficiency</w:t>
+      </w:r>
+      <w:proofErr w:type="spellEnd"/>
+      <w:r>
+        <w:rPr>
+          <w:lang w:val="en-GB"/>
+        </w:rPr>
+        <w:t xml:space="preserve"> consumption”; kg N available – kg N produced – kg N in biogas = export of vegetal products</w:t>
       </w:r>
     </w:p>
     <w:p>
@@ -951,7 +1406,29 @@
           <w:lang w:val="en-GB"/>
         </w:rPr>
         <w:lastRenderedPageBreak/>
-        <w:t>“self sufficiency consumption”; “household input” based on the average consumption of products and their N content</w:t>
+        <w:t>“</w:t>
+      </w:r>
+      <w:proofErr w:type="spellStart"/>
+      <w:proofErr w:type="gramStart"/>
+      <w:r>
+        <w:rPr>
+          <w:lang w:val="en-GB"/>
+        </w:rPr>
+        <w:t>self</w:t>
+      </w:r>
+      <w:proofErr w:type="gramEnd"/>
+      <w:r>
+        <w:rPr>
+          <w:lang w:val="en-GB"/>
+        </w:rPr>
+        <w:t xml:space="preserve"> sufficiency</w:t>
+      </w:r>
+      <w:proofErr w:type="spellEnd"/>
+      <w:r>
+        <w:rPr>
+          <w:lang w:val="en-GB"/>
+        </w:rPr>
+        <w:t xml:space="preserve"> consumption”; “household input” based on the average consumption of products and their N content</w:t>
       </w:r>
     </w:p>
     <w:p>
@@ -979,7 +1456,29 @@
         <w:rPr>
           <w:lang w:val="en-GB"/>
         </w:rPr>
-        <w:t>“self sufficiency consumption”; calculated based on the consumption of products where local production is not feasible, based on consumption data in “households input”; if production would not be feasible, then also the difference of local consumption and production of vegetal products</w:t>
+        <w:t>“</w:t>
+      </w:r>
+      <w:proofErr w:type="spellStart"/>
+      <w:proofErr w:type="gramStart"/>
+      <w:r>
+        <w:rPr>
+          <w:lang w:val="en-GB"/>
+        </w:rPr>
+        <w:t>self</w:t>
+      </w:r>
+      <w:proofErr w:type="gramEnd"/>
+      <w:r>
+        <w:rPr>
+          <w:lang w:val="en-GB"/>
+        </w:rPr>
+        <w:t xml:space="preserve"> sufficiency</w:t>
+      </w:r>
+      <w:proofErr w:type="spellEnd"/>
+      <w:r>
+        <w:rPr>
+          <w:lang w:val="en-GB"/>
+        </w:rPr>
+        <w:t xml:space="preserve"> consumption”; calculated based on the consumption of products where local production is not feasible, based on consumption data in “households input”; if production would not be feasible, then also the difference of local consumption and production of vegetal products</w:t>
       </w:r>
     </w:p>
     <w:p>
@@ -1013,7 +1512,21 @@
         <w:rPr>
           <w:lang w:val="en-GB"/>
         </w:rPr>
-        <w:t>total dairy available for Kleve – local milk consumption without further processing; numbers tken from BLE and multiplied with N content</w:t>
+        <w:t xml:space="preserve">total dairy available for Kleve – local milk consumption without further processing; numbers </w:t>
+      </w:r>
+      <w:proofErr w:type="spellStart"/>
+      <w:r>
+        <w:rPr>
+          <w:lang w:val="en-GB"/>
+        </w:rPr>
+        <w:t>tken</w:t>
+      </w:r>
+      <w:proofErr w:type="spellEnd"/>
+      <w:r>
+        <w:rPr>
+          <w:lang w:val="en-GB"/>
+        </w:rPr>
+        <w:t xml:space="preserve"> from BLE and multiplied with N content</w:t>
       </w:r>
     </w:p>
     <w:p>
@@ -1041,7 +1554,21 @@
         <w:rPr>
           <w:lang w:val="en-GB"/>
         </w:rPr>
-        <w:t>“vegetal production (LWK)”; calculated based on cropping area, yield and N content</w:t>
+        <w:t>“</w:t>
+      </w:r>
+      <w:proofErr w:type="gramStart"/>
+      <w:r>
+        <w:rPr>
+          <w:lang w:val="en-GB"/>
+        </w:rPr>
+        <w:t>vegetal</w:t>
+      </w:r>
+      <w:proofErr w:type="gramEnd"/>
+      <w:r>
+        <w:rPr>
+          <w:lang w:val="en-GB"/>
+        </w:rPr>
+        <w:t xml:space="preserve"> production (LWK)”; calculated based on cropping area, yield and N content</w:t>
       </w:r>
     </w:p>
     <w:p>
@@ -1098,7 +1625,21 @@
         <w:rPr>
           <w:lang w:val="en-GB"/>
         </w:rPr>
-        <w:t>“animal production output”; total life weight for food processing * (1-edible fraction) * N content</w:t>
+        <w:t>“</w:t>
+      </w:r>
+      <w:proofErr w:type="gramStart"/>
+      <w:r>
+        <w:rPr>
+          <w:lang w:val="en-GB"/>
+        </w:rPr>
+        <w:t>animal</w:t>
+      </w:r>
+      <w:proofErr w:type="gramEnd"/>
+      <w:r>
+        <w:rPr>
+          <w:lang w:val="en-GB"/>
+        </w:rPr>
+        <w:t xml:space="preserve"> production output”; total life weight for food processing * (1-edible fraction) * N content</w:t>
       </w:r>
     </w:p>
     <w:p>
@@ -1154,7 +1695,29 @@
         <w:rPr>
           <w:lang w:val="en-GB"/>
         </w:rPr>
-        <w:t>“self sufficiency consumption”; import vegetal + import animal products</w:t>
+        <w:t>“</w:t>
+      </w:r>
+      <w:proofErr w:type="spellStart"/>
+      <w:proofErr w:type="gramStart"/>
+      <w:r>
+        <w:rPr>
+          <w:lang w:val="en-GB"/>
+        </w:rPr>
+        <w:t>self</w:t>
+      </w:r>
+      <w:proofErr w:type="gramEnd"/>
+      <w:r>
+        <w:rPr>
+          <w:lang w:val="en-GB"/>
+        </w:rPr>
+        <w:t xml:space="preserve"> sufficiency</w:t>
+      </w:r>
+      <w:proofErr w:type="spellEnd"/>
+      <w:r>
+        <w:rPr>
+          <w:lang w:val="en-GB"/>
+        </w:rPr>
+        <w:t xml:space="preserve"> consumption”; import vegetal + import animal products</w:t>
       </w:r>
     </w:p>
     <w:p>
@@ -1182,7 +1745,35 @@
         <w:rPr>
           <w:lang w:val="en-GB"/>
         </w:rPr>
-        <w:t>“Import organic fertilizer”; based on the sum of animal (slurry, manure) and non-animal (champost) fertilizer import from other districts / NL</w:t>
+        <w:t>“Import organic fertilizer”; based on the sum of animal (slurry, manure) and non-animal (</w:t>
+      </w:r>
+      <w:proofErr w:type="spellStart"/>
+      <w:r>
+        <w:rPr>
+          <w:lang w:val="en-GB"/>
+        </w:rPr>
+        <w:t>champost</w:t>
+      </w:r>
+      <w:proofErr w:type="spellEnd"/>
+      <w:r>
+        <w:rPr>
+          <w:lang w:val="en-GB"/>
+        </w:rPr>
+        <w:t xml:space="preserve">) fertilizer import from </w:t>
+      </w:r>
+      <w:proofErr w:type="gramStart"/>
+      <w:r>
+        <w:rPr>
+          <w:lang w:val="en-GB"/>
+        </w:rPr>
+        <w:t>other</w:t>
+      </w:r>
+      <w:proofErr w:type="gramEnd"/>
+      <w:r>
+        <w:rPr>
+          <w:lang w:val="en-GB"/>
+        </w:rPr>
+        <w:t xml:space="preserve"> districts / NL</w:t>
       </w:r>
     </w:p>
     <w:p>
@@ -1210,7 +1801,21 @@
         <w:rPr>
           <w:lang w:val="en-GB"/>
         </w:rPr>
-        <w:t xml:space="preserve">“Inorganic fertilizers”; don’t get the calculation, what is ha LF; ha LF * average N content </w:t>
+        <w:t xml:space="preserve">“Inorganic fertilizers”; </w:t>
+      </w:r>
+      <w:proofErr w:type="gramStart"/>
+      <w:r>
+        <w:rPr>
+          <w:lang w:val="en-GB"/>
+        </w:rPr>
+        <w:t>don’t</w:t>
+      </w:r>
+      <w:proofErr w:type="gramEnd"/>
+      <w:r>
+        <w:rPr>
+          <w:lang w:val="en-GB"/>
+        </w:rPr>
+        <w:t xml:space="preserve"> get the calculation, what is ha LF; ha LF * average N content </w:t>
       </w:r>
     </w:p>
     <w:p>
@@ -1238,7 +1843,21 @@
         <w:rPr>
           <w:lang w:val="en-GB"/>
         </w:rPr>
-        <w:t>“biogas input”; total fresh matter substrate * share of product * N content for all vegetal inputs</w:t>
+        <w:t>“</w:t>
+      </w:r>
+      <w:proofErr w:type="gramStart"/>
+      <w:r>
+        <w:rPr>
+          <w:lang w:val="en-GB"/>
+        </w:rPr>
+        <w:t>biogas</w:t>
+      </w:r>
+      <w:proofErr w:type="gramEnd"/>
+      <w:r>
+        <w:rPr>
+          <w:lang w:val="en-GB"/>
+        </w:rPr>
+        <w:t xml:space="preserve"> input”; total fresh matter substrate * share of product * N content for all vegetal inputs</w:t>
       </w:r>
     </w:p>
     <w:p>
@@ -1335,7 +1954,21 @@
         <w:rPr>
           <w:lang w:val="en-GB"/>
         </w:rPr>
-        <w:t>“Schönmackers out”; Mass * DM content * N content</w:t>
+        <w:t>“</w:t>
+      </w:r>
+      <w:proofErr w:type="spellStart"/>
+      <w:r>
+        <w:rPr>
+          <w:lang w:val="en-GB"/>
+        </w:rPr>
+        <w:t>Schönmackers</w:t>
+      </w:r>
+      <w:proofErr w:type="spellEnd"/>
+      <w:r>
+        <w:rPr>
+          <w:lang w:val="en-GB"/>
+        </w:rPr>
+        <w:t xml:space="preserve"> out”; Mass * DM content * N content</w:t>
       </w:r>
     </w:p>
     <w:p>
@@ -1392,7 +2025,21 @@
         <w:rPr>
           <w:lang w:val="en-GB"/>
         </w:rPr>
-        <w:t>“municipal solid waste”; food and garden waste in grey bin * DM content * N content</w:t>
+        <w:t>“</w:t>
+      </w:r>
+      <w:proofErr w:type="gramStart"/>
+      <w:r>
+        <w:rPr>
+          <w:lang w:val="en-GB"/>
+        </w:rPr>
+        <w:t>municipal</w:t>
+      </w:r>
+      <w:proofErr w:type="gramEnd"/>
+      <w:r>
+        <w:rPr>
+          <w:lang w:val="en-GB"/>
+        </w:rPr>
+        <w:t xml:space="preserve"> solid waste”; food and garden waste in grey bin * DM content * N content</w:t>
       </w:r>
     </w:p>
     <w:p>

</xml_diff>